<commit_message>
add exposure notification example
</commit_message>
<xml_diff>
--- a/classes/2022/winter/cse291/WI22_Lab5_IntroBLE.docx
+++ b/classes/2022/winter/cse291/WI22_Lab5_IntroBLE.docx
@@ -538,21 +538,7 @@
             <w:rStyle w:val="Hyperlink"/>
             <w:noProof/>
           </w:rPr>
-          <w:t>https://play.google.com/store/apps/details?id=no.nordics</w:t>
-        </w:r>
-        <w:r>
-          <w:rPr>
-            <w:rStyle w:val="Hyperlink"/>
-            <w:noProof/>
-          </w:rPr>
-          <w:t>e</w:t>
-        </w:r>
-        <w:r>
-          <w:rPr>
-            <w:rStyle w:val="Hyperlink"/>
-            <w:noProof/>
-          </w:rPr>
-          <w:t>mi.android.mcp</w:t>
+          <w:t>https://play.google.com/store/apps/details?id=no.nordicsemi.android.mcp</w:t>
         </w:r>
       </w:hyperlink>
     </w:p>
@@ -654,6 +640,9 @@
     </w:p>
     <w:p>
       <w:r>
+        <w:rPr>
+          <w:noProof/>
+        </w:rPr>
         <w:drawing>
           <wp:anchor distT="0" distB="0" distL="114300" distR="114300" simplePos="0" relativeHeight="251658240" behindDoc="0" locked="0" layoutInCell="1" allowOverlap="1" wp14:anchorId="29C75EBF" wp14:editId="1552BDA0">
             <wp:simplePos x="0" y="0"/>
@@ -705,6 +694,9 @@
         </w:drawing>
       </w:r>
       <w:r>
+        <w:rPr>
+          <w:noProof/>
+        </w:rPr>
         <w:drawing>
           <wp:anchor distT="0" distB="0" distL="114300" distR="114300" simplePos="0" relativeHeight="251659264" behindDoc="0" locked="0" layoutInCell="1" allowOverlap="1" wp14:anchorId="32AEE5CD" wp14:editId="30DFD09C">
             <wp:simplePos x="0" y="0"/>
@@ -756,6 +748,9 @@
         </w:drawing>
       </w:r>
       <w:r>
+        <w:rPr>
+          <w:noProof/>
+        </w:rPr>
         <w:drawing>
           <wp:anchor distT="0" distB="0" distL="114300" distR="114300" simplePos="0" relativeHeight="251660288" behindDoc="0" locked="0" layoutInCell="1" allowOverlap="1" wp14:anchorId="3CEBBB29" wp14:editId="1CC0F0BA">
             <wp:simplePos x="0" y="0"/>
@@ -815,6 +810,9 @@
     <w:p/>
     <w:p>
       <w:r>
+        <w:rPr>
+          <w:noProof/>
+        </w:rPr>
         <w:drawing>
           <wp:anchor distT="0" distB="0" distL="114300" distR="114300" simplePos="0" relativeHeight="251663360" behindDoc="0" locked="0" layoutInCell="1" allowOverlap="1" wp14:anchorId="1B88C433" wp14:editId="66780978">
             <wp:simplePos x="0" y="0"/>
@@ -1123,6 +1121,9 @@
         </mc:AlternateContent>
       </w:r>
       <w:r>
+        <w:rPr>
+          <w:noProof/>
+        </w:rPr>
         <w:drawing>
           <wp:anchor distT="0" distB="0" distL="114300" distR="114300" simplePos="0" relativeHeight="251661312" behindDoc="0" locked="0" layoutInCell="1" allowOverlap="1" wp14:anchorId="6B306D9C" wp14:editId="59973810">
             <wp:simplePos x="0" y="0"/>
@@ -1275,21 +1276,7 @@
                                 <w:b/>
                                 <w:i/>
                               </w:rPr>
-                              <w:t>Head’s Up</w:t>
-                            </w:r>
-                            <w:r>
-                              <w:rPr>
-                                <w:b/>
-                                <w:i/>
-                              </w:rPr>
-                              <w:t>!</w:t>
-                            </w:r>
-                            <w:r>
-                              <w:rPr>
-                                <w:b/>
-                                <w:i/>
-                              </w:rPr>
-                              <w:t xml:space="preserve"> </w:t>
+                              <w:t xml:space="preserve">Head’s Up! </w:t>
                             </w:r>
                             <w:r>
                               <w:t>This next step will erase the DFU</w:t>
@@ -1458,8 +1445,6 @@
       <w:r>
         <w:t xml:space="preserve"> precompiled firmware over for programming.</w:t>
       </w:r>
-      <w:bookmarkStart w:id="0" w:name="_GoBack"/>
-      <w:bookmarkEnd w:id="0"/>
     </w:p>
     <w:p/>
     <w:p>
@@ -1589,36 +1574,22 @@
           <w:rFonts w:ascii="Consolas" w:hAnsi="Consolas" w:cs="Consolas"/>
           <w:sz w:val="20"/>
         </w:rPr>
-        <w:t xml:space="preserve">  </w:t>
-      </w:r>
-      <w:r>
-        <w:rPr>
-          <w:rFonts w:ascii="Consolas" w:hAnsi="Consolas" w:cs="Consolas"/>
-          <w:sz w:val="20"/>
-        </w:rPr>
-        <w:t>$ python3 example.py</w:t>
-      </w:r>
-    </w:p>
-    <w:p>
-      <w:pPr>
-        <w:rPr>
-          <w:rFonts w:ascii="Consolas" w:hAnsi="Consolas" w:cs="Consolas"/>
-          <w:sz w:val="20"/>
-        </w:rPr>
-      </w:pPr>
-      <w:r>
-        <w:rPr>
-          <w:rFonts w:ascii="Consolas" w:hAnsi="Consolas" w:cs="Consolas"/>
-          <w:sz w:val="20"/>
-        </w:rPr>
-        <w:t>Could not find device</w:t>
-      </w:r>
-      <w:r>
-        <w:rPr>
-          <w:rFonts w:ascii="Consolas" w:hAnsi="Consolas" w:cs="Consolas"/>
-          <w:sz w:val="20"/>
-        </w:rPr>
-        <w:t xml:space="preserve">  </w:t>
+        <w:t xml:space="preserve">  $ python3 example.py</w:t>
+      </w:r>
+    </w:p>
+    <w:p>
+      <w:pPr>
+        <w:rPr>
+          <w:rFonts w:ascii="Consolas" w:hAnsi="Consolas" w:cs="Consolas"/>
+          <w:sz w:val="20"/>
+        </w:rPr>
+      </w:pPr>
+      <w:r>
+        <w:rPr>
+          <w:rFonts w:ascii="Consolas" w:hAnsi="Consolas" w:cs="Consolas"/>
+          <w:sz w:val="20"/>
+        </w:rPr>
+        <w:t xml:space="preserve">Could not find device  </w:t>
       </w:r>
       <w:r>
         <w:rPr>
@@ -1933,10 +1904,13 @@
     </w:p>
     <w:p>
       <w:r>
+        <w:rPr>
+          <w:noProof/>
+        </w:rPr>
         <w:drawing>
-          <wp:inline distT="0" distB="0" distL="0" distR="0" wp14:anchorId="4D282CC1" wp14:editId="0CFB66B9">
-            <wp:extent cx="2213172" cy="1940118"/>
-            <wp:effectExtent l="0" t="0" r="0" b="3175"/>
+          <wp:inline distT="0" distB="0" distL="0" distR="0" wp14:anchorId="4D282CC1" wp14:editId="011C5EDA">
+            <wp:extent cx="2212952" cy="1614115"/>
+            <wp:effectExtent l="0" t="0" r="0" b="0"/>
             <wp:docPr id="9" name="Picture 9"/>
             <wp:cNvGraphicFramePr>
               <a:graphicFrameLocks xmlns:a="http://schemas.openxmlformats.org/drawingml/2006/main" noChangeAspect="1"/>
@@ -1948,20 +1922,27 @@
                     <pic:cNvPr id="1" name=""/>
                     <pic:cNvPicPr/>
                   </pic:nvPicPr>
-                  <pic:blipFill>
+                  <pic:blipFill rotWithShape="1">
                     <a:blip r:embed="rId19"/>
-                    <a:stretch>
-                      <a:fillRect/>
-                    </a:stretch>
+                    <a:srcRect b="16794"/>
+                    <a:stretch/>
                   </pic:blipFill>
-                  <pic:spPr>
+                  <pic:spPr bwMode="auto">
                     <a:xfrm>
                       <a:off x="0" y="0"/>
-                      <a:ext cx="2248268" cy="1970884"/>
+                      <a:ext cx="2248268" cy="1639874"/>
                     </a:xfrm>
                     <a:prstGeom prst="rect">
                       <a:avLst/>
                     </a:prstGeom>
+                    <a:ln>
+                      <a:noFill/>
+                    </a:ln>
+                    <a:extLst>
+                      <a:ext uri="{53640926-AAD7-44D8-BBD7-CCE9431645EC}">
+                        <a14:shadowObscured xmlns:a14="http://schemas.microsoft.com/office/drawing/2010/main"/>
+                      </a:ext>
+                    </a:extLst>
                   </pic:spPr>
                 </pic:pic>
               </a:graphicData>
@@ -1986,12 +1967,13 @@
       <w:r>
         <w:rPr>
           <w:rFonts w:ascii="Consolas" w:hAnsi="Consolas" w:cs="Consolas"/>
+          <w:noProof/>
           <w:sz w:val="20"/>
         </w:rPr>
         <w:drawing>
-          <wp:inline distT="0" distB="0" distL="0" distR="0" wp14:anchorId="6B7E83DB" wp14:editId="0FFC1008">
-            <wp:extent cx="5943600" cy="3301365"/>
-            <wp:effectExtent l="0" t="0" r="0" b="635"/>
+          <wp:inline distT="0" distB="0" distL="0" distR="0" wp14:anchorId="6B7E83DB" wp14:editId="504B6EE0">
+            <wp:extent cx="4036860" cy="2242268"/>
+            <wp:effectExtent l="0" t="0" r="1905" b="5715"/>
             <wp:docPr id="10" name="Picture 10"/>
             <wp:cNvGraphicFramePr>
               <a:graphicFrameLocks xmlns:a="http://schemas.openxmlformats.org/drawingml/2006/main" noChangeAspect="1"/>
@@ -2012,7 +1994,7 @@
                   <pic:spPr>
                     <a:xfrm>
                       <a:off x="0" y="0"/>
-                      <a:ext cx="5943600" cy="3301365"/>
+                      <a:ext cx="4079395" cy="2265894"/>
                     </a:xfrm>
                     <a:prstGeom prst="rect">
                       <a:avLst/>
@@ -2034,6 +2016,68 @@
       </w:pPr>
     </w:p>
     <w:p>
+      <w:r>
+        <w:t xml:space="preserve">Anything timely around? </w:t>
+      </w:r>
+    </w:p>
+    <w:p>
+      <w:pPr>
+        <w:rPr>
+          <w:rFonts w:ascii="Consolas" w:hAnsi="Consolas" w:cs="Consolas"/>
+          <w:sz w:val="20"/>
+        </w:rPr>
+      </w:pPr>
+      <w:r>
+        <w:rPr>
+          <w:rFonts w:ascii="Consolas" w:hAnsi="Consolas" w:cs="Consolas"/>
+          <w:sz w:val="20"/>
+        </w:rPr>
+        <w:drawing>
+          <wp:inline distT="0" distB="0" distL="0" distR="0" wp14:anchorId="7367EBA4" wp14:editId="7B8B5FBC">
+            <wp:extent cx="3180522" cy="2035059"/>
+            <wp:effectExtent l="0" t="0" r="0" b="0"/>
+            <wp:docPr id="2" name="Picture 2"/>
+            <wp:cNvGraphicFramePr>
+              <a:graphicFrameLocks xmlns:a="http://schemas.openxmlformats.org/drawingml/2006/main" noChangeAspect="1"/>
+            </wp:cNvGraphicFramePr>
+            <a:graphic xmlns:a="http://schemas.openxmlformats.org/drawingml/2006/main">
+              <a:graphicData uri="http://schemas.openxmlformats.org/drawingml/2006/picture">
+                <pic:pic xmlns:pic="http://schemas.openxmlformats.org/drawingml/2006/picture">
+                  <pic:nvPicPr>
+                    <pic:cNvPr id="1" name=""/>
+                    <pic:cNvPicPr/>
+                  </pic:nvPicPr>
+                  <pic:blipFill>
+                    <a:blip r:embed="rId21"/>
+                    <a:stretch>
+                      <a:fillRect/>
+                    </a:stretch>
+                  </pic:blipFill>
+                  <pic:spPr>
+                    <a:xfrm>
+                      <a:off x="0" y="0"/>
+                      <a:ext cx="3200289" cy="2047707"/>
+                    </a:xfrm>
+                    <a:prstGeom prst="rect">
+                      <a:avLst/>
+                    </a:prstGeom>
+                  </pic:spPr>
+                </pic:pic>
+              </a:graphicData>
+            </a:graphic>
+          </wp:inline>
+        </w:drawing>
+      </w:r>
+    </w:p>
+    <w:p>
+      <w:pPr>
+        <w:rPr>
+          <w:rFonts w:ascii="Consolas" w:hAnsi="Consolas" w:cs="Consolas"/>
+          <w:sz w:val="20"/>
+        </w:rPr>
+      </w:pPr>
+    </w:p>
+    <w:p>
       <w:pPr>
         <w:rPr>
           <w:rFonts w:ascii="Consolas" w:hAnsi="Consolas" w:cs="Consolas"/>
@@ -2044,14 +2088,16 @@
         <w:rPr>
           <w:b/>
         </w:rPr>
-        <w:t>Play around a little bit</w:t>
+        <w:t>Play around a little bit with the Wireshark captures. Can you identify any packets that are being sent as your devices? Can you identify packets from other folks in class? Look at the protocol breakdown for some advertisements, can you see the major fields we talked about in lecture?</w:t>
       </w:r>
       <w:r>
         <w:rPr>
           <w:b/>
         </w:rPr>
-        <w:t xml:space="preserve"> with the Wireshark captures. Can you identify any packets that are being sent as your devices? Can you identify packets from other folks in class? Look at the protocol breakdown for some advertisements, can you see the major fields we talked about in lecture?</w:t>
-      </w:r>
+        <w:t xml:space="preserve"> Any advertisements you can get meaningful data from (maybe ones others send)?</w:t>
+      </w:r>
+      <w:bookmarkStart w:id="0" w:name="_GoBack"/>
+      <w:bookmarkEnd w:id="0"/>
     </w:p>
     <w:p>
       <w:pPr>
@@ -2086,8 +2132,8 @@
       </w:r>
     </w:p>
     <w:sectPr>
-      <w:footerReference w:type="even" r:id="rId21"/>
-      <w:footerReference w:type="default" r:id="rId22"/>
+      <w:footerReference w:type="even" r:id="rId22"/>
+      <w:footerReference w:type="default" r:id="rId23"/>
       <w:pgSz w:w="12240" w:h="15840"/>
       <w:pgMar w:top="1440" w:right="1440" w:bottom="1440" w:left="1440" w:header="720" w:footer="720" w:gutter="0"/>
       <w:cols w:space="720"/>

</xml_diff>